<commit_message>
Merge all poseOptimize and localOptimize function. && Deduced the jacobians over and by multiplying the perturbation on the left side, but multiplying on the right still has problem. #16
</commit_message>
<xml_diff>
--- a/doc/Stereo&&RGBDBAOptimization.docx
+++ b/doc/Stereo&&RGBDBAOptimization.docx
@@ -29758,6 +29758,72 @@
                   </m:ctrlPr>
                 </m:dPr>
                 <m:e>
+                  <m:sSubSup>
+                    <m:sSubSupPr>
+                      <m:ctrlPr>
+                        <w:rPr>
+                          <w:rFonts w:ascii="Cambria Math" w:hAnsi="Cambria Math" w:cstheme="minorBidi"/>
+                          <w:i/>
+                          <w:iCs/>
+                          <w:lang w:val="en" w:eastAsia="zh-CN" w:bidi="ar-SA"/>
+                        </w:rPr>
+                      </m:ctrlPr>
+                    </m:sSubSupPr>
+                    <m:e>
+                      <m:r>
+                        <m:rPr/>
+                        <w:rPr>
+                          <w:rFonts w:hint="default" w:ascii="Cambria Math" w:hAnsi="Cambria Math" w:cstheme="minorBidi"/>
+                          <w:lang w:val="en" w:eastAsia="zh-CN" w:bidi="ar-SA"/>
+                        </w:rPr>
+                        <m:t>R</m:t>
+                      </m:r>
+                      <m:ctrlPr>
+                        <w:rPr>
+                          <w:rFonts w:ascii="Cambria Math" w:hAnsi="Cambria Math" w:cstheme="minorBidi"/>
+                          <w:i/>
+                          <w:iCs/>
+                          <w:lang w:val="en" w:eastAsia="zh-CN" w:bidi="ar-SA"/>
+                        </w:rPr>
+                      </m:ctrlPr>
+                    </m:e>
+                    <m:sub>
+                      <m:r>
+                        <m:rPr/>
+                        <w:rPr>
+                          <w:rFonts w:hint="default" w:ascii="Cambria Math" w:hAnsi="Cambria Math" w:cstheme="minorBidi"/>
+                          <w:lang w:val="en" w:eastAsia="zh-CN" w:bidi="ar-SA"/>
+                        </w:rPr>
+                        <m:t>w</m:t>
+                      </m:r>
+                      <m:ctrlPr>
+                        <w:rPr>
+                          <w:rFonts w:ascii="Cambria Math" w:hAnsi="Cambria Math" w:cstheme="minorBidi"/>
+                          <w:i/>
+                          <w:iCs/>
+                          <w:lang w:val="en" w:eastAsia="zh-CN" w:bidi="ar-SA"/>
+                        </w:rPr>
+                      </m:ctrlPr>
+                    </m:sub>
+                    <m:sup>
+                      <m:r>
+                        <m:rPr/>
+                        <w:rPr>
+                          <w:rFonts w:hint="default" w:ascii="Cambria Math" w:hAnsi="Cambria Math" w:cstheme="minorBidi"/>
+                          <w:lang w:val="en" w:eastAsia="zh-CN" w:bidi="ar-SA"/>
+                        </w:rPr>
+                        <m:t>ck</m:t>
+                      </m:r>
+                      <m:ctrlPr>
+                        <w:rPr>
+                          <w:rFonts w:ascii="Cambria Math" w:hAnsi="Cambria Math" w:cstheme="minorBidi"/>
+                          <w:i/>
+                          <w:iCs/>
+                          <w:lang w:val="en" w:eastAsia="zh-CN" w:bidi="ar-SA"/>
+                        </w:rPr>
+                      </m:ctrlPr>
+                    </m:sup>
+                  </m:sSubSup>
                   <m:sSub>
                     <m:sSubPr>
                       <m:ctrlPr>
@@ -29806,6 +29872,8 @@
                       </m:ctrlPr>
                     </m:sub>
                   </m:sSub>
+                  <w:bookmarkStart w:id="0" w:name="_GoBack"/>
+                  <w:bookmarkEnd w:id="0"/>
                   <m:ctrlPr>
                     <w:rPr>
                       <w:rFonts w:hint="default" w:ascii="Cambria Math" w:hAnsi="Cambria Math" w:cstheme="minorBidi"/>
@@ -37088,8 +37156,6 @@
           </m:d>
         </m:oMath>
       </m:oMathPara>
-      <w:bookmarkStart w:id="0" w:name="_GoBack"/>
-      <w:bookmarkEnd w:id="0"/>
     </w:p>
     <w:sectPr>
       <w:pgSz w:w="11906" w:h="16838"/>

</xml_diff>